<commit_message>
small change made on the first Use case
</commit_message>
<xml_diff>
--- a/UseCase Car and Pedestrians.docx
+++ b/UseCase Car and Pedestrians.docx
@@ -61,8 +61,10 @@
         </w:numPr>
       </w:pPr>
       <w:r>
-        <w:t xml:space="preserve">Actor select the </w:t>
-      </w:r>
+        <w:t xml:space="preserve">Actor </w:t>
+      </w:r>
+      <w:bookmarkStart w:id="0" w:name="_GoBack"/>
+      <w:bookmarkEnd w:id="0"/>
       <w:r>
         <w:t>double click the desire area on the map</w:t>
       </w:r>
@@ -192,13 +194,8 @@
       </w:r>
     </w:p>
     <w:p>
-      <w:proofErr w:type="spellStart"/>
-      <w:r>
-        <w:t>Mss</w:t>
-      </w:r>
-      <w:proofErr w:type="spellEnd"/>
-      <w:r>
-        <w:t>:</w:t>
+      <w:r>
+        <w:t>Mss:</w:t>
       </w:r>
     </w:p>
     <w:p>
@@ -307,10 +304,7 @@
     <w:p>
       <w:r>
         <w:tab/>
-        <w:t>5)1.Actor choose the cancel option. U</w:t>
-      </w:r>
-      <w:r>
-        <w:t>ser go back to case 4.</w:t>
+        <w:t>5)1.Actor choose the cancel option. User go back to case 4.</w:t>
       </w:r>
     </w:p>
     <w:p>
@@ -318,8 +312,6 @@
         <w:pStyle w:val="ListParagraph"/>
         <w:ind w:left="1080"/>
       </w:pPr>
-      <w:bookmarkStart w:id="0" w:name="_GoBack"/>
-      <w:bookmarkEnd w:id="0"/>
     </w:p>
     <w:sectPr>
       <w:pgSz w:w="12240" w:h="15840"/>

</xml_diff>